<commit_message>
Added questions for meeting tomorrow
</commit_message>
<xml_diff>
--- a/Questions for Benefitfocus.docx
+++ b/Questions for Benefitfocus.docx
@@ -35,24 +35,68 @@
     <w:p>
       <w:pPr>
         <w:pStyle w:val="ListParagraph"/>
-      </w:pPr>
-    </w:p>
-    <w:p>
-      <w:pPr>
-        <w:pStyle w:val="ListParagraph"/>
-      </w:pPr>
-    </w:p>
-    <w:p>
-      <w:pPr>
-        <w:pStyle w:val="ListParagraph"/>
         <w:numPr>
           <w:ilvl w:val="0"/>
           <w:numId w:val="1"/>
         </w:numPr>
+        <w:rPr>
+          <w:ins w:id="0" w:author="Neal" w:date="2018-02-08T21:29:00Z"/>
+        </w:rPr>
+      </w:pPr>
+      <w:ins w:id="1" w:author="Neal" w:date="2018-02-08T21:29:00Z">
+        <w:r>
+          <w:t>Is this to be used for the sales team or the client</w:t>
+        </w:r>
+      </w:ins>
+    </w:p>
+    <w:p>
+      <w:pPr>
+        <w:pStyle w:val="ListParagraph"/>
+        <w:rPr>
+          <w:ins w:id="2" w:author="Neal" w:date="2018-02-08T21:29:00Z"/>
+        </w:rPr>
+      </w:pPr>
+    </w:p>
+    <w:p>
+      <w:pPr>
+        <w:pStyle w:val="ListParagraph"/>
+        <w:numPr>
+          <w:ilvl w:val="0"/>
+          <w:numId w:val="1"/>
+        </w:numPr>
+        <w:rPr>
+          <w:ins w:id="3" w:author="Neal" w:date="2018-02-08T21:29:00Z"/>
+        </w:rPr>
+      </w:pPr>
+      <w:ins w:id="4" w:author="Neal" w:date="2018-02-08T21:29:00Z">
+        <w:r>
+          <w:t xml:space="preserve">Should we be looking at public or private healthcare costs? Or both? </w:t>
+        </w:r>
+      </w:ins>
+    </w:p>
+    <w:p>
+      <w:pPr>
+        <w:pStyle w:val="ListParagraph"/>
+      </w:pPr>
+    </w:p>
+    <w:p>
+      <w:pPr>
+        <w:pStyle w:val="ListParagraph"/>
+      </w:pPr>
+    </w:p>
+    <w:p>
+      <w:pPr>
+        <w:pStyle w:val="ListParagraph"/>
+        <w:numPr>
+          <w:ilvl w:val="0"/>
+          <w:numId w:val="1"/>
+        </w:numPr>
       </w:pPr>
       <w:r>
         <w:t>Basic requirements for final R-shiny app</w:t>
       </w:r>
+      <w:bookmarkStart w:id="5" w:name="_GoBack"/>
+      <w:bookmarkEnd w:id="5"/>
     </w:p>
     <w:p>
       <w:pPr>
@@ -138,10 +182,7 @@
       </w:r>
       <w:proofErr w:type="spellEnd"/>
     </w:p>
-    <w:p>
-      <w:bookmarkStart w:id="0" w:name="_GoBack"/>
-      <w:bookmarkEnd w:id="0"/>
-    </w:p>
+    <w:p/>
     <w:sectPr>
       <w:pgSz w:w="12240" w:h="15840"/>
       <w:pgMar w:top="1440" w:right="1440" w:bottom="1440" w:left="1440" w:header="720" w:footer="720" w:gutter="0"/>

</xml_diff>